<commit_message>
Se agrega el informe paso a paso
</commit_message>
<xml_diff>
--- a/hibrid.docx
+++ b/hibrid.docx
@@ -7068,6 +7068,7 @@
           <w:sz w:val="24"/>
         </w:rPr>
       </w:pPr>
+      <w:bookmarkStart w:id="0" w:name="_Hlk176995348"/>
       <w:r>
         <w:rPr>
           <w:sz w:val="24"/>
@@ -7195,14 +7196,7 @@
           <w:sz w:val="24"/>
           <w:lang w:val="es-CL"/>
         </w:rPr>
-        <w:t xml:space="preserve"> </w:t>
-      </w:r>
-      <w:r>
-        <w:rPr>
-          <w:sz w:val="24"/>
-          <w:lang w:val="es-CL"/>
-        </w:rPr>
-        <w:t>/</w:t>
+        <w:t xml:space="preserve"> /</w:t>
       </w:r>
       <w:proofErr w:type="spellStart"/>
       <w:r>
@@ -7505,6 +7499,7 @@
       </w:pPr>
       <w:r>
         <w:rPr>
+          <w:noProof/>
           <w:sz w:val="24"/>
           <w:lang w:val="es-CL"/>
         </w:rPr>
@@ -7577,6 +7572,7 @@
       </w:pPr>
       <w:r>
         <w:rPr>
+          <w:noProof/>
           <w:sz w:val="24"/>
           <w:lang w:val="es-CL"/>
         </w:rPr>
@@ -7649,6 +7645,7 @@
       </w:pPr>
       <w:r>
         <w:rPr>
+          <w:noProof/>
           <w:sz w:val="24"/>
           <w:lang w:val="es-CL"/>
         </w:rPr>
@@ -7738,6 +7735,7 @@
       </w:pPr>
       <w:r>
         <w:rPr>
+          <w:noProof/>
           <w:sz w:val="24"/>
           <w:lang w:val="es-CL"/>
         </w:rPr>
@@ -7970,6 +7968,7 @@
       </w:pPr>
       <w:r>
         <w:rPr>
+          <w:noProof/>
           <w:sz w:val="24"/>
           <w:lang w:val="es-CL"/>
         </w:rPr>
@@ -8027,6 +8026,7 @@
       </w:pPr>
       <w:r>
         <w:rPr>
+          <w:noProof/>
           <w:sz w:val="26"/>
         </w:rPr>
         <w:drawing>
@@ -8075,6 +8075,7 @@
       </w:pPr>
       <w:r>
         <w:rPr>
+          <w:noProof/>
           <w:color w:val="0000FC"/>
         </w:rPr>
         <w:lastRenderedPageBreak/>
@@ -8162,6 +8163,7 @@
       </w:pPr>
       <w:r>
         <w:rPr>
+          <w:noProof/>
           <w:sz w:val="26"/>
         </w:rPr>
         <w:drawing>
@@ -8202,6 +8204,7 @@
       </w:r>
       <w:r>
         <w:rPr>
+          <w:noProof/>
           <w:sz w:val="26"/>
         </w:rPr>
         <w:drawing>
@@ -8322,6 +8325,7 @@
       </w:pPr>
       <w:r>
         <w:rPr>
+          <w:noProof/>
           <w:sz w:val="26"/>
         </w:rPr>
         <w:lastRenderedPageBreak/>
@@ -8377,6 +8381,12 @@
           <w:sz w:val="26"/>
         </w:rPr>
       </w:pPr>
+      <w:r>
+        <w:rPr>
+          <w:sz w:val="26"/>
+        </w:rPr>
+        <w:t>Se utiliza además una ventana modal para confirmar el borrar la publicación escogida a continuación:</w:t>
+      </w:r>
     </w:p>
     <w:p>
       <w:pPr>
@@ -8387,20 +8397,7 @@
       </w:pPr>
       <w:r>
         <w:rPr>
-          <w:sz w:val="26"/>
-        </w:rPr>
-        <w:t>Se utiliza además una ventana modal para confirmar el borrar la publicación escogida a continuación:</w:t>
-      </w:r>
-    </w:p>
-    <w:p>
-      <w:pPr>
-        <w:pStyle w:val="Textoindependiente"/>
-        <w:rPr>
-          <w:sz w:val="26"/>
-        </w:rPr>
-      </w:pPr>
-      <w:r>
-        <w:rPr>
+          <w:noProof/>
           <w:sz w:val="26"/>
         </w:rPr>
         <w:drawing>
@@ -8463,6 +8460,519 @@
           <w:sz w:val="26"/>
         </w:rPr>
       </w:pPr>
+      <w:r>
+        <w:rPr>
+          <w:sz w:val="26"/>
+        </w:rPr>
+        <w:t xml:space="preserve">A </w:t>
+      </w:r>
+      <w:proofErr w:type="gramStart"/>
+      <w:r>
+        <w:rPr>
+          <w:sz w:val="26"/>
+        </w:rPr>
+        <w:t>continuación</w:t>
+      </w:r>
+      <w:proofErr w:type="gramEnd"/>
+      <w:r>
+        <w:rPr>
+          <w:sz w:val="26"/>
+        </w:rPr>
+        <w:t xml:space="preserve"> las vistas:</w:t>
+      </w:r>
+    </w:p>
+    <w:p>
+      <w:pPr>
+        <w:pStyle w:val="Textoindependiente"/>
+        <w:rPr>
+          <w:sz w:val="26"/>
+        </w:rPr>
+      </w:pPr>
+      <w:r>
+        <w:rPr>
+          <w:sz w:val="26"/>
+        </w:rPr>
+        <w:t xml:space="preserve">Tab1 sin publicaciones: </w:t>
+      </w:r>
+    </w:p>
+    <w:p>
+      <w:pPr>
+        <w:pStyle w:val="Textoindependiente"/>
+        <w:rPr>
+          <w:sz w:val="26"/>
+        </w:rPr>
+      </w:pPr>
+      <w:r>
+        <w:rPr>
+          <w:sz w:val="26"/>
+        </w:rPr>
+        <w:lastRenderedPageBreak/>
+        <w:drawing>
+          <wp:inline distT="0" distB="0" distL="0" distR="0" wp14:anchorId="590A8BA0" wp14:editId="049B6DB8">
+            <wp:extent cx="4152900" cy="3689427"/>
+            <wp:effectExtent l="0" t="0" r="0" b="6350"/>
+            <wp:docPr id="1067097305" name="Imagen 1" descr="Interfaz de usuario gráfica, Texto, Aplicación&#10;&#10;Descripción generada automáticamente"/>
+            <wp:cNvGraphicFramePr>
+              <a:graphicFrameLocks xmlns:a="http://schemas.openxmlformats.org/drawingml/2006/main" noChangeAspect="1"/>
+            </wp:cNvGraphicFramePr>
+            <a:graphic xmlns:a="http://schemas.openxmlformats.org/drawingml/2006/main">
+              <a:graphicData uri="http://schemas.openxmlformats.org/drawingml/2006/picture">
+                <pic:pic xmlns:pic="http://schemas.openxmlformats.org/drawingml/2006/picture">
+                  <pic:nvPicPr>
+                    <pic:cNvPr id="1067097305" name="Imagen 1" descr="Interfaz de usuario gráfica, Texto, Aplicación&#10;&#10;Descripción generada automáticamente"/>
+                    <pic:cNvPicPr/>
+                  </pic:nvPicPr>
+                  <pic:blipFill>
+                    <a:blip r:embed="rId28"/>
+                    <a:stretch>
+                      <a:fillRect/>
+                    </a:stretch>
+                  </pic:blipFill>
+                  <pic:spPr>
+                    <a:xfrm>
+                      <a:off x="0" y="0"/>
+                      <a:ext cx="4157383" cy="3693410"/>
+                    </a:xfrm>
+                    <a:prstGeom prst="rect">
+                      <a:avLst/>
+                    </a:prstGeom>
+                  </pic:spPr>
+                </pic:pic>
+              </a:graphicData>
+            </a:graphic>
+          </wp:inline>
+        </w:drawing>
+      </w:r>
+    </w:p>
+    <w:p>
+      <w:pPr>
+        <w:pStyle w:val="Textoindependiente"/>
+        <w:rPr>
+          <w:sz w:val="26"/>
+        </w:rPr>
+      </w:pPr>
+    </w:p>
+    <w:p>
+      <w:pPr>
+        <w:pStyle w:val="Textoindependiente"/>
+        <w:rPr>
+          <w:sz w:val="26"/>
+        </w:rPr>
+      </w:pPr>
+      <w:r>
+        <w:rPr>
+          <w:sz w:val="26"/>
+        </w:rPr>
+        <w:t>Tab2 Sin rellenar:</w:t>
+      </w:r>
+      <w:r>
+        <w:rPr>
+          <w:sz w:val="26"/>
+        </w:rPr>
+        <w:t xml:space="preserve"> </w:t>
+      </w:r>
+    </w:p>
+    <w:p>
+      <w:pPr>
+        <w:pStyle w:val="Textoindependiente"/>
+        <w:rPr>
+          <w:sz w:val="26"/>
+        </w:rPr>
+      </w:pPr>
+      <w:r>
+        <w:rPr>
+          <w:sz w:val="26"/>
+        </w:rPr>
+        <w:drawing>
+          <wp:inline distT="0" distB="0" distL="0" distR="0" wp14:anchorId="240A9263" wp14:editId="449E9889">
+            <wp:extent cx="3451170" cy="2809875"/>
+            <wp:effectExtent l="0" t="0" r="0" b="0"/>
+            <wp:docPr id="1827367776" name="Imagen 1" descr="Interfaz de usuario gráfica, Aplicación&#10;&#10;Descripción generada automáticamente"/>
+            <wp:cNvGraphicFramePr>
+              <a:graphicFrameLocks xmlns:a="http://schemas.openxmlformats.org/drawingml/2006/main" noChangeAspect="1"/>
+            </wp:cNvGraphicFramePr>
+            <a:graphic xmlns:a="http://schemas.openxmlformats.org/drawingml/2006/main">
+              <a:graphicData uri="http://schemas.openxmlformats.org/drawingml/2006/picture">
+                <pic:pic xmlns:pic="http://schemas.openxmlformats.org/drawingml/2006/picture">
+                  <pic:nvPicPr>
+                    <pic:cNvPr id="1827367776" name="Imagen 1" descr="Interfaz de usuario gráfica, Aplicación&#10;&#10;Descripción generada automáticamente"/>
+                    <pic:cNvPicPr/>
+                  </pic:nvPicPr>
+                  <pic:blipFill>
+                    <a:blip r:embed="rId29"/>
+                    <a:stretch>
+                      <a:fillRect/>
+                    </a:stretch>
+                  </pic:blipFill>
+                  <pic:spPr>
+                    <a:xfrm>
+                      <a:off x="0" y="0"/>
+                      <a:ext cx="3467876" cy="2823477"/>
+                    </a:xfrm>
+                    <a:prstGeom prst="rect">
+                      <a:avLst/>
+                    </a:prstGeom>
+                  </pic:spPr>
+                </pic:pic>
+              </a:graphicData>
+            </a:graphic>
+          </wp:inline>
+        </w:drawing>
+      </w:r>
+    </w:p>
+    <w:p>
+      <w:pPr>
+        <w:pStyle w:val="Textoindependiente"/>
+        <w:rPr>
+          <w:sz w:val="26"/>
+        </w:rPr>
+      </w:pPr>
+      <w:r>
+        <w:rPr>
+          <w:sz w:val="26"/>
+        </w:rPr>
+        <w:t>Tab2 al rellenar:</w:t>
+      </w:r>
+    </w:p>
+    <w:p>
+      <w:pPr>
+        <w:pStyle w:val="Textoindependiente"/>
+        <w:rPr>
+          <w:sz w:val="26"/>
+        </w:rPr>
+      </w:pPr>
+      <w:r>
+        <w:rPr>
+          <w:sz w:val="26"/>
+        </w:rPr>
+        <w:lastRenderedPageBreak/>
+        <w:drawing>
+          <wp:inline distT="0" distB="0" distL="0" distR="0" wp14:anchorId="615DEDB3" wp14:editId="3FEB178E">
+            <wp:extent cx="4875981" cy="3152775"/>
+            <wp:effectExtent l="0" t="0" r="1270" b="0"/>
+            <wp:docPr id="1948101057" name="Imagen 1" descr="Una captura de pantalla de una computadora&#10;&#10;Descripción generada automáticamente con confianza media"/>
+            <wp:cNvGraphicFramePr>
+              <a:graphicFrameLocks xmlns:a="http://schemas.openxmlformats.org/drawingml/2006/main" noChangeAspect="1"/>
+            </wp:cNvGraphicFramePr>
+            <a:graphic xmlns:a="http://schemas.openxmlformats.org/drawingml/2006/main">
+              <a:graphicData uri="http://schemas.openxmlformats.org/drawingml/2006/picture">
+                <pic:pic xmlns:pic="http://schemas.openxmlformats.org/drawingml/2006/picture">
+                  <pic:nvPicPr>
+                    <pic:cNvPr id="1948101057" name="Imagen 1" descr="Una captura de pantalla de una computadora&#10;&#10;Descripción generada automáticamente con confianza media"/>
+                    <pic:cNvPicPr/>
+                  </pic:nvPicPr>
+                  <pic:blipFill>
+                    <a:blip r:embed="rId30"/>
+                    <a:stretch>
+                      <a:fillRect/>
+                    </a:stretch>
+                  </pic:blipFill>
+                  <pic:spPr>
+                    <a:xfrm>
+                      <a:off x="0" y="0"/>
+                      <a:ext cx="4878754" cy="3154568"/>
+                    </a:xfrm>
+                    <a:prstGeom prst="rect">
+                      <a:avLst/>
+                    </a:prstGeom>
+                  </pic:spPr>
+                </pic:pic>
+              </a:graphicData>
+            </a:graphic>
+          </wp:inline>
+        </w:drawing>
+      </w:r>
+    </w:p>
+    <w:p>
+      <w:pPr>
+        <w:pStyle w:val="Textoindependiente"/>
+        <w:rPr>
+          <w:sz w:val="26"/>
+        </w:rPr>
+      </w:pPr>
+      <w:r>
+        <w:rPr>
+          <w:sz w:val="26"/>
+        </w:rPr>
+        <w:t>Luego de rellenar:</w:t>
+      </w:r>
+    </w:p>
+    <w:p>
+      <w:pPr>
+        <w:pStyle w:val="Textoindependiente"/>
+        <w:rPr>
+          <w:sz w:val="26"/>
+        </w:rPr>
+      </w:pPr>
+      <w:r>
+        <w:rPr>
+          <w:sz w:val="26"/>
+        </w:rPr>
+        <w:drawing>
+          <wp:inline distT="0" distB="0" distL="0" distR="0" wp14:anchorId="4FEACB57" wp14:editId="306298AE">
+            <wp:extent cx="4733925" cy="2523016"/>
+            <wp:effectExtent l="0" t="0" r="0" b="0"/>
+            <wp:docPr id="1976418603" name="Imagen 1" descr="Interfaz de usuario gráfica, Aplicación&#10;&#10;Descripción generada automáticamente"/>
+            <wp:cNvGraphicFramePr>
+              <a:graphicFrameLocks xmlns:a="http://schemas.openxmlformats.org/drawingml/2006/main" noChangeAspect="1"/>
+            </wp:cNvGraphicFramePr>
+            <a:graphic xmlns:a="http://schemas.openxmlformats.org/drawingml/2006/main">
+              <a:graphicData uri="http://schemas.openxmlformats.org/drawingml/2006/picture">
+                <pic:pic xmlns:pic="http://schemas.openxmlformats.org/drawingml/2006/picture">
+                  <pic:nvPicPr>
+                    <pic:cNvPr id="1976418603" name="Imagen 1" descr="Interfaz de usuario gráfica, Aplicación&#10;&#10;Descripción generada automáticamente"/>
+                    <pic:cNvPicPr/>
+                  </pic:nvPicPr>
+                  <pic:blipFill>
+                    <a:blip r:embed="rId31"/>
+                    <a:stretch>
+                      <a:fillRect/>
+                    </a:stretch>
+                  </pic:blipFill>
+                  <pic:spPr>
+                    <a:xfrm>
+                      <a:off x="0" y="0"/>
+                      <a:ext cx="4740091" cy="2526302"/>
+                    </a:xfrm>
+                    <a:prstGeom prst="rect">
+                      <a:avLst/>
+                    </a:prstGeom>
+                  </pic:spPr>
+                </pic:pic>
+              </a:graphicData>
+            </a:graphic>
+          </wp:inline>
+        </w:drawing>
+      </w:r>
+    </w:p>
+    <w:p>
+      <w:pPr>
+        <w:pStyle w:val="Textoindependiente"/>
+        <w:rPr>
+          <w:sz w:val="26"/>
+        </w:rPr>
+      </w:pPr>
+    </w:p>
+    <w:p>
+      <w:pPr>
+        <w:pStyle w:val="Textoindependiente"/>
+        <w:rPr>
+          <w:sz w:val="26"/>
+        </w:rPr>
+      </w:pPr>
+      <w:r>
+        <w:rPr>
+          <w:sz w:val="26"/>
+        </w:rPr>
+        <w:t>Devuelta en Tab1:</w:t>
+      </w:r>
+    </w:p>
+    <w:p>
+      <w:pPr>
+        <w:pStyle w:val="Textoindependiente"/>
+        <w:rPr>
+          <w:sz w:val="26"/>
+        </w:rPr>
+      </w:pPr>
+      <w:r>
+        <w:rPr>
+          <w:sz w:val="26"/>
+        </w:rPr>
+        <w:lastRenderedPageBreak/>
+        <w:drawing>
+          <wp:inline distT="0" distB="0" distL="0" distR="0" wp14:anchorId="09D96BB3" wp14:editId="58E7AA98">
+            <wp:extent cx="3829050" cy="3035739"/>
+            <wp:effectExtent l="0" t="0" r="0" b="0"/>
+            <wp:docPr id="608099460" name="Imagen 1" descr="Una captura de pantalla de un celular&#10;&#10;Descripción generada automáticamente con confianza media"/>
+            <wp:cNvGraphicFramePr>
+              <a:graphicFrameLocks xmlns:a="http://schemas.openxmlformats.org/drawingml/2006/main" noChangeAspect="1"/>
+            </wp:cNvGraphicFramePr>
+            <a:graphic xmlns:a="http://schemas.openxmlformats.org/drawingml/2006/main">
+              <a:graphicData uri="http://schemas.openxmlformats.org/drawingml/2006/picture">
+                <pic:pic xmlns:pic="http://schemas.openxmlformats.org/drawingml/2006/picture">
+                  <pic:nvPicPr>
+                    <pic:cNvPr id="608099460" name="Imagen 1" descr="Una captura de pantalla de un celular&#10;&#10;Descripción generada automáticamente con confianza media"/>
+                    <pic:cNvPicPr/>
+                  </pic:nvPicPr>
+                  <pic:blipFill>
+                    <a:blip r:embed="rId32"/>
+                    <a:stretch>
+                      <a:fillRect/>
+                    </a:stretch>
+                  </pic:blipFill>
+                  <pic:spPr>
+                    <a:xfrm>
+                      <a:off x="0" y="0"/>
+                      <a:ext cx="3832346" cy="3038352"/>
+                    </a:xfrm>
+                    <a:prstGeom prst="rect">
+                      <a:avLst/>
+                    </a:prstGeom>
+                  </pic:spPr>
+                </pic:pic>
+              </a:graphicData>
+            </a:graphic>
+          </wp:inline>
+        </w:drawing>
+      </w:r>
+    </w:p>
+    <w:p>
+      <w:pPr>
+        <w:pStyle w:val="Textoindependiente"/>
+        <w:rPr>
+          <w:sz w:val="26"/>
+        </w:rPr>
+      </w:pPr>
+    </w:p>
+    <w:p>
+      <w:pPr>
+        <w:pStyle w:val="Textoindependiente"/>
+        <w:rPr>
+          <w:sz w:val="26"/>
+        </w:rPr>
+      </w:pPr>
+      <w:r>
+        <w:rPr>
+          <w:sz w:val="26"/>
+        </w:rPr>
+        <w:t>Al borrar:</w:t>
+      </w:r>
+    </w:p>
+    <w:p>
+      <w:pPr>
+        <w:pStyle w:val="Textoindependiente"/>
+        <w:rPr>
+          <w:sz w:val="26"/>
+        </w:rPr>
+      </w:pPr>
+      <w:r>
+        <w:rPr>
+          <w:sz w:val="26"/>
+        </w:rPr>
+        <w:drawing>
+          <wp:inline distT="0" distB="0" distL="0" distR="0" wp14:anchorId="379C21D6" wp14:editId="3B995095">
+            <wp:extent cx="4986019" cy="3228975"/>
+            <wp:effectExtent l="0" t="0" r="5715" b="0"/>
+            <wp:docPr id="1771532691" name="Imagen 1" descr="Captura de pantalla de un celular con la imagen de un gato&#10;&#10;Descripción generada automáticamente"/>
+            <wp:cNvGraphicFramePr>
+              <a:graphicFrameLocks xmlns:a="http://schemas.openxmlformats.org/drawingml/2006/main" noChangeAspect="1"/>
+            </wp:cNvGraphicFramePr>
+            <a:graphic xmlns:a="http://schemas.openxmlformats.org/drawingml/2006/main">
+              <a:graphicData uri="http://schemas.openxmlformats.org/drawingml/2006/picture">
+                <pic:pic xmlns:pic="http://schemas.openxmlformats.org/drawingml/2006/picture">
+                  <pic:nvPicPr>
+                    <pic:cNvPr id="1771532691" name="Imagen 1" descr="Captura de pantalla de un celular con la imagen de un gato&#10;&#10;Descripción generada automáticamente"/>
+                    <pic:cNvPicPr/>
+                  </pic:nvPicPr>
+                  <pic:blipFill>
+                    <a:blip r:embed="rId33"/>
+                    <a:stretch>
+                      <a:fillRect/>
+                    </a:stretch>
+                  </pic:blipFill>
+                  <pic:spPr>
+                    <a:xfrm>
+                      <a:off x="0" y="0"/>
+                      <a:ext cx="4989501" cy="3231230"/>
+                    </a:xfrm>
+                    <a:prstGeom prst="rect">
+                      <a:avLst/>
+                    </a:prstGeom>
+                  </pic:spPr>
+                </pic:pic>
+              </a:graphicData>
+            </a:graphic>
+          </wp:inline>
+        </w:drawing>
+      </w:r>
+    </w:p>
+    <w:p>
+      <w:pPr>
+        <w:pStyle w:val="Textoindependiente"/>
+        <w:rPr>
+          <w:sz w:val="26"/>
+        </w:rPr>
+      </w:pPr>
+    </w:p>
+    <w:p>
+      <w:pPr>
+        <w:pStyle w:val="Textoindependiente"/>
+        <w:rPr>
+          <w:sz w:val="26"/>
+        </w:rPr>
+      </w:pPr>
+      <w:r>
+        <w:rPr>
+          <w:sz w:val="26"/>
+        </w:rPr>
+        <w:t>Luego de borrar:</w:t>
+      </w:r>
+    </w:p>
+    <w:p>
+      <w:pPr>
+        <w:pStyle w:val="Textoindependiente"/>
+        <w:rPr>
+          <w:sz w:val="26"/>
+        </w:rPr>
+      </w:pPr>
+      <w:r>
+        <w:rPr>
+          <w:sz w:val="26"/>
+        </w:rPr>
+        <w:lastRenderedPageBreak/>
+        <w:drawing>
+          <wp:inline distT="0" distB="0" distL="0" distR="0" wp14:anchorId="29200E83" wp14:editId="13A7FC1C">
+            <wp:extent cx="4955444" cy="3486150"/>
+            <wp:effectExtent l="0" t="0" r="0" b="0"/>
+            <wp:docPr id="1040613081" name="Imagen 1" descr="Interfaz de usuario gráfica, Texto&#10;&#10;Descripción generada automáticamente"/>
+            <wp:cNvGraphicFramePr>
+              <a:graphicFrameLocks xmlns:a="http://schemas.openxmlformats.org/drawingml/2006/main" noChangeAspect="1"/>
+            </wp:cNvGraphicFramePr>
+            <a:graphic xmlns:a="http://schemas.openxmlformats.org/drawingml/2006/main">
+              <a:graphicData uri="http://schemas.openxmlformats.org/drawingml/2006/picture">
+                <pic:pic xmlns:pic="http://schemas.openxmlformats.org/drawingml/2006/picture">
+                  <pic:nvPicPr>
+                    <pic:cNvPr id="1040613081" name="Imagen 1" descr="Interfaz de usuario gráfica, Texto&#10;&#10;Descripción generada automáticamente"/>
+                    <pic:cNvPicPr/>
+                  </pic:nvPicPr>
+                  <pic:blipFill>
+                    <a:blip r:embed="rId34"/>
+                    <a:stretch>
+                      <a:fillRect/>
+                    </a:stretch>
+                  </pic:blipFill>
+                  <pic:spPr>
+                    <a:xfrm>
+                      <a:off x="0" y="0"/>
+                      <a:ext cx="4958225" cy="3488107"/>
+                    </a:xfrm>
+                    <a:prstGeom prst="rect">
+                      <a:avLst/>
+                    </a:prstGeom>
+                  </pic:spPr>
+                </pic:pic>
+              </a:graphicData>
+            </a:graphic>
+          </wp:inline>
+        </w:drawing>
+      </w:r>
+    </w:p>
+    <w:bookmarkEnd w:id="0"/>
+    <w:p>
+      <w:pPr>
+        <w:pStyle w:val="Textoindependiente"/>
+        <w:rPr>
+          <w:sz w:val="26"/>
+        </w:rPr>
+      </w:pPr>
+    </w:p>
+    <w:p>
+      <w:pPr>
+        <w:pStyle w:val="Textoindependiente"/>
+        <w:rPr>
+          <w:sz w:val="26"/>
+        </w:rPr>
+      </w:pPr>
     </w:p>
     <w:p>
       <w:pPr>
@@ -8482,7 +8992,7 @@
           <w:color w:val="0000FC"/>
         </w:rPr>
       </w:pPr>
-      <w:bookmarkStart w:id="0" w:name="_Hlk156549736"/>
+      <w:bookmarkStart w:id="1" w:name="_Hlk156549736"/>
     </w:p>
     <w:p>
       <w:pPr>
@@ -8828,6 +9338,14 @@
                 <w:lang w:val="es-CL"/>
               </w:rPr>
               <w:br/>
+            </w:r>
+            <w:r>
+              <w:rPr>
+                <w:rFonts w:ascii="Calibri" w:eastAsia="Times New Roman" w:hAnsi="Calibri" w:cs="Calibri"/>
+                <w:color w:val="000000"/>
+                <w:lang w:val="es-CL"/>
+              </w:rPr>
+              <w:lastRenderedPageBreak/>
               <w:t>Desarrollar y utilizar componentes básicos en la aplicación para encapsular y reutilizar una funcionalidad</w:t>
             </w:r>
           </w:p>
@@ -8862,6 +9380,7 @@
                 <w:color w:val="000000"/>
                 <w:lang w:val="es-CL"/>
               </w:rPr>
+              <w:lastRenderedPageBreak/>
               <w:t>Crea proyecto de Ionic + Angular usando plantilla en blanco para plataformas web</w:t>
             </w:r>
           </w:p>
@@ -10095,7 +10614,6 @@
                 <w:color w:val="000000"/>
                 <w:lang w:val="es-CL"/>
               </w:rPr>
-              <w:lastRenderedPageBreak/>
               <w:t>Utiliza técnicas de persistencia de datos locales en el dispositivo para almacenar información relevante.</w:t>
             </w:r>
           </w:p>
@@ -10730,6 +11248,7 @@
                 <w:color w:val="000000"/>
                 <w:lang w:val="es-CL"/>
               </w:rPr>
+              <w:lastRenderedPageBreak/>
               <w:t>Crea ventanas modales que se integren de manera coherente en una aplicación Ionic.</w:t>
             </w:r>
           </w:p>
@@ -11328,7 +11847,7 @@
         </w:rPr>
       </w:pPr>
     </w:p>
-    <w:bookmarkEnd w:id="0"/>
+    <w:bookmarkEnd w:id="1"/>
     <w:p>
       <w:pPr>
         <w:rPr>
@@ -11397,7 +11916,7 @@
                           </pic:cNvPicPr>
                         </pic:nvPicPr>
                         <pic:blipFill>
-                          <a:blip r:embed="rId28">
+                          <a:blip r:embed="rId35">
                             <a:extLst>
                               <a:ext uri="{28A0092B-C50C-407E-A947-70E740481C1C}">
                                 <a14:useLocalDpi xmlns:a14="http://schemas.microsoft.com/office/drawing/2010/main" val="0"/>
@@ -12010,7 +12529,7 @@
                           </pic:cNvPicPr>
                         </pic:nvPicPr>
                         <pic:blipFill>
-                          <a:blip r:embed="rId29">
+                          <a:blip r:embed="rId36">
                             <a:extLst>
                               <a:ext uri="{28A0092B-C50C-407E-A947-70E740481C1C}">
                                 <a14:useLocalDpi xmlns:a14="http://schemas.microsoft.com/office/drawing/2010/main" val="0"/>
@@ -12197,7 +12716,7 @@
                           </pic:cNvPicPr>
                         </pic:nvPicPr>
                         <pic:blipFill>
-                          <a:blip r:embed="rId30">
+                          <a:blip r:embed="rId37">
                             <a:extLst>
                               <a:ext uri="{28A0092B-C50C-407E-A947-70E740481C1C}">
                                 <a14:useLocalDpi xmlns:a14="http://schemas.microsoft.com/office/drawing/2010/main" val="0"/>
@@ -12237,7 +12756,7 @@
                           </pic:cNvPicPr>
                         </pic:nvPicPr>
                         <pic:blipFill>
-                          <a:blip r:embed="rId31">
+                          <a:blip r:embed="rId38">
                             <a:extLst>
                               <a:ext uri="{28A0092B-C50C-407E-A947-70E740481C1C}">
                                 <a14:useLocalDpi xmlns:a14="http://schemas.microsoft.com/office/drawing/2010/main" val="0"/>
@@ -13338,7 +13857,7 @@
                           </pic:cNvPicPr>
                         </pic:nvPicPr>
                         <pic:blipFill>
-                          <a:blip r:embed="rId32">
+                          <a:blip r:embed="rId39">
                             <a:extLst>
                               <a:ext uri="{28A0092B-C50C-407E-A947-70E740481C1C}">
                                 <a14:useLocalDpi xmlns:a14="http://schemas.microsoft.com/office/drawing/2010/main" val="0"/>
@@ -13378,7 +13897,7 @@
                           </pic:cNvPicPr>
                         </pic:nvPicPr>
                         <pic:blipFill>
-                          <a:blip r:embed="rId33">
+                          <a:blip r:embed="rId40">
                             <a:extLst>
                               <a:ext uri="{28A0092B-C50C-407E-A947-70E740481C1C}">
                                 <a14:useLocalDpi xmlns:a14="http://schemas.microsoft.com/office/drawing/2010/main" val="0"/>
@@ -14334,7 +14853,7 @@
                           </pic:cNvPicPr>
                         </pic:nvPicPr>
                         <pic:blipFill>
-                          <a:blip r:embed="rId34">
+                          <a:blip r:embed="rId41">
                             <a:extLst>
                               <a:ext uri="{28A0092B-C50C-407E-A947-70E740481C1C}">
                                 <a14:useLocalDpi xmlns:a14="http://schemas.microsoft.com/office/drawing/2010/main" val="0"/>
@@ -14992,7 +15511,7 @@
                           </pic:cNvPicPr>
                         </pic:nvPicPr>
                         <pic:blipFill>
-                          <a:blip r:embed="rId35">
+                          <a:blip r:embed="rId42">
                             <a:extLst>
                               <a:ext uri="{28A0092B-C50C-407E-A947-70E740481C1C}">
                                 <a14:useLocalDpi xmlns:a14="http://schemas.microsoft.com/office/drawing/2010/main" val="0"/>
@@ -15032,7 +15551,7 @@
                           </pic:cNvPicPr>
                         </pic:nvPicPr>
                         <pic:blipFill>
-                          <a:blip r:embed="rId36">
+                          <a:blip r:embed="rId43">
                             <a:extLst>
                               <a:ext uri="{28A0092B-C50C-407E-A947-70E740481C1C}">
                                 <a14:useLocalDpi xmlns:a14="http://schemas.microsoft.com/office/drawing/2010/main" val="0"/>
@@ -15072,7 +15591,7 @@
                           </pic:cNvPicPr>
                         </pic:nvPicPr>
                         <pic:blipFill>
-                          <a:blip r:embed="rId37">
+                          <a:blip r:embed="rId44">
                             <a:extLst>
                               <a:ext uri="{28A0092B-C50C-407E-A947-70E740481C1C}">
                                 <a14:useLocalDpi xmlns:a14="http://schemas.microsoft.com/office/drawing/2010/main" val="0"/>
@@ -15112,7 +15631,7 @@
                           </pic:cNvPicPr>
                         </pic:nvPicPr>
                         <pic:blipFill>
-                          <a:blip r:embed="rId38">
+                          <a:blip r:embed="rId45">
                             <a:extLst>
                               <a:ext uri="{28A0092B-C50C-407E-A947-70E740481C1C}">
                                 <a14:useLocalDpi xmlns:a14="http://schemas.microsoft.com/office/drawing/2010/main" val="0"/>
@@ -16771,7 +17290,7 @@
                           </pic:cNvPicPr>
                         </pic:nvPicPr>
                         <pic:blipFill>
-                          <a:blip r:embed="rId39">
+                          <a:blip r:embed="rId46">
                             <a:extLst>
                               <a:ext uri="{28A0092B-C50C-407E-A947-70E740481C1C}">
                                 <a14:useLocalDpi xmlns:a14="http://schemas.microsoft.com/office/drawing/2010/main" val="0"/>
@@ -16811,7 +17330,7 @@
                           </pic:cNvPicPr>
                         </pic:nvPicPr>
                         <pic:blipFill>
-                          <a:blip r:embed="rId40">
+                          <a:blip r:embed="rId47">
                             <a:extLst>
                               <a:ext uri="{28A0092B-C50C-407E-A947-70E740481C1C}">
                                 <a14:useLocalDpi xmlns:a14="http://schemas.microsoft.com/office/drawing/2010/main" val="0"/>
@@ -16851,7 +17370,7 @@
                           </pic:cNvPicPr>
                         </pic:nvPicPr>
                         <pic:blipFill>
-                          <a:blip r:embed="rId41">
+                          <a:blip r:embed="rId48">
                             <a:extLst>
                               <a:ext uri="{28A0092B-C50C-407E-A947-70E740481C1C}">
                                 <a14:useLocalDpi xmlns:a14="http://schemas.microsoft.com/office/drawing/2010/main" val="0"/>
@@ -16891,7 +17410,7 @@
                           </pic:cNvPicPr>
                         </pic:nvPicPr>
                         <pic:blipFill>
-                          <a:blip r:embed="rId42">
+                          <a:blip r:embed="rId49">
                             <a:extLst>
                               <a:ext uri="{28A0092B-C50C-407E-A947-70E740481C1C}">
                                 <a14:useLocalDpi xmlns:a14="http://schemas.microsoft.com/office/drawing/2010/main" val="0"/>
@@ -17158,7 +17677,7 @@
                           </pic:cNvPicPr>
                         </pic:nvPicPr>
                         <pic:blipFill>
-                          <a:blip r:embed="rId43">
+                          <a:blip r:embed="rId50">
                             <a:extLst>
                               <a:ext uri="{28A0092B-C50C-407E-A947-70E740481C1C}">
                                 <a14:useLocalDpi xmlns:a14="http://schemas.microsoft.com/office/drawing/2010/main" val="0"/>
@@ -17198,7 +17717,7 @@
                           </pic:cNvPicPr>
                         </pic:nvPicPr>
                         <pic:blipFill>
-                          <a:blip r:embed="rId44">
+                          <a:blip r:embed="rId51">
                             <a:extLst>
                               <a:ext uri="{28A0092B-C50C-407E-A947-70E740481C1C}">
                                 <a14:useLocalDpi xmlns:a14="http://schemas.microsoft.com/office/drawing/2010/main" val="0"/>
@@ -17246,7 +17765,7 @@
             <w:pict>
               <v:group w14:anchorId="1147102E" id="Group 2" o:spid="_x0000_s1026" style="position:absolute;margin-left:0;margin-top:0;width:612pt;height:11in;z-index:-15898624;mso-position-horizontal-relative:page;mso-position-vertical-relative:page" coordsize="12240,15840" o:gfxdata="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">
                 <v:shape id="Picture 29" o:spid="_x0000_s1027" type="#_x0000_t75" style="position:absolute;width:12240;height:8812;visibility:visible;mso-wrap-style:square" o:gfxdata="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">
-                  <v:imagedata r:id="rId45" o:title=""/>
+                  <v:imagedata r:id="rId52" o:title=""/>
                 </v:shape>
                 <v:shape id="AutoShape 28" o:spid="_x0000_s1028" style="position:absolute;top:2955;width:12240;height:12885;visibility:visible;mso-wrap-style:square;v-text-anchor:top" coordsize="12240,12885" o:gfxdata="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" path="m,l,12884r12240,l12240,5549r-5725,l6439,5543r-74,-15l6293,5502r-69,-37l6160,5418,,xm12240,646l6871,5420r-64,46l6738,5503r-73,25l6591,5544r-76,5l12240,5549r,-4903xe" fillcolor="#0000fa" stroked="f">
                   <v:path arrowok="t" o:connecttype="custom" o:connectlocs="0,2956;0,15840;12240,15840;12240,8505;6515,8505;6439,8499;6365,8484;6293,8458;6224,8421;6160,8374;0,2956;12240,3602;6871,8376;6807,8422;6738,8459;6665,8484;6591,8500;6515,8505;12240,8505;12240,3602" o:connectangles="0,0,0,0,0,0,0,0,0,0,0,0,0,0,0,0,0,0,0,0"/>
@@ -17255,25 +17774,25 @@
                   <v:path arrowok="t" o:connecttype="custom" o:connectlocs="0,3283;0,3822;5987,9218;6054,9273;6125,9318;6199,9356;6276,9385;6355,9406;6435,9418;6517,9422;6597,9418;6677,9406;6756,9385;6833,9356;6907,9319;6978,9274;7044,9220;7265,9022;6516,9022;6446,9016;6378,8997;6314,8965;6255,8921;0,3283;12240,4030;6778,8922;6718,8966;6654,8997;6586,9016;6516,9022;7265,9022;12240,4567;12240,4030" o:connectangles="0,0,0,0,0,0,0,0,0,0,0,0,0,0,0,0,0,0,0,0,0,0,0,0,0,0,0,0,0,0,0,0,0"/>
                 </v:shape>
                 <v:shape id="Picture 26" o:spid="_x0000_s1030" type="#_x0000_t75" style="position:absolute;left:6617;top:12575;width:1125;height:994;visibility:visible;mso-wrap-style:square" o:gfxdata="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">
-                  <v:imagedata r:id="rId46" o:title=""/>
+                  <v:imagedata r:id="rId53" o:title=""/>
                 </v:shape>
                 <v:shape id="Freeform 25" o:spid="_x0000_s1031" style="position:absolute;left:7756;top:13105;width:12;height:111;visibility:visible;mso-wrap-style:square;v-text-anchor:top" coordsize="12,111" o:gfxdata="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" path="m10,l,,,109r,1l10,110r1,-1l11,107r,-52l11,1,10,xe" stroked="f">
                   <v:path arrowok="t" o:connecttype="custom" o:connectlocs="10,13106;0,13106;0,13215;0,13216;10,13216;11,13215;11,13213;11,13161;11,13107;10,13106" o:connectangles="0,0,0,0,0,0,0,0,0,0"/>
                 </v:shape>
                 <v:shape id="Picture 24" o:spid="_x0000_s1032" type="#_x0000_t75" style="position:absolute;left:5030;top:12591;width:1453;height:410;visibility:visible;mso-wrap-style:square" o:gfxdata="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">
-                  <v:imagedata r:id="rId47" o:title=""/>
+                  <v:imagedata r:id="rId54" o:title=""/>
                 </v:shape>
                 <v:shape id="Picture 23" o:spid="_x0000_s1033" type="#_x0000_t75" style="position:absolute;left:5044;top:13145;width:464;height:146;visibility:visible;mso-wrap-style:square" o:gfxdata="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">
-                  <v:imagedata r:id="rId48" o:title=""/>
+                  <v:imagedata r:id="rId55" o:title=""/>
                 </v:shape>
                 <v:shape id="AutoShape 22" o:spid="_x0000_s1034" style="position:absolute;left:5560;top:13142;width:911;height:151;visibility:visible;mso-wrap-style:square;v-text-anchor:top" coordsize="911,151" o:gfxdata="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" path="m111,148l97,104,91,88,74,38r,50l34,88,47,45r3,-9l52,27r2,-9l55,25r3,10l74,88r,-50l68,18,62,2,46,2,,148r16,l29,104r50,l93,148r18,xm221,2r-16,l170,116r-4,16l162,116,129,2r-17,l158,148r16,l221,2xm334,148l319,104,314,88,297,38r,50l256,88,269,45r3,-9l274,27r2,-9l278,25r3,10l297,88r,-50l290,18,285,2r-17,l222,148r17,l252,104r50,l316,148r18,xm440,2r-15,l425,117,362,2r-16,l346,148r15,l361,33r63,115l440,148,440,2xm552,131r-77,l483,120,550,19r,-17l464,2r,17l531,19r-4,5l523,30,457,130r,18l552,148r,-17xm667,148l652,104,647,88,630,38r,50l590,88,603,45r3,-9l608,27r1,-9l611,25r3,10l630,88r,-50l623,18,618,2r-17,l555,148r17,l585,104r50,l649,148r18,xm778,61l777,50,771,32r-4,-8l763,19r-1,-1l762,59r,29l760,100r-7,17l749,122r-11,7l731,131r-36,l695,19r34,l736,20r10,5l752,31r8,17l762,59r,-41l757,11,751,7,738,3,731,2r-52,l679,148r56,l744,145r16,-9l764,131r2,-3l771,116r3,-9l776,97r1,-11l778,74r,-13xm910,75l909,64,908,53,905,43r-3,-8l897,23r-4,-4l893,62r,15l893,88r-3,12l887,110r-5,9l874,129r-10,5l841,134r-9,-5l824,119r-6,-8l815,101,813,90,812,77r,-13l813,62r2,-12l818,40r5,-9l831,21r10,-5l860,16r7,2l880,27r4,7l891,51r2,11l893,19r-2,-3l890,15,873,3,863,,853,,841,1,830,5r-9,6l812,20r-7,11l800,44r-3,15l796,75r,2l796,91r3,13l804,116r6,11l819,137r10,8l840,149r13,1l865,149r11,-4l886,138r4,-4l895,128r6,-11l906,104r3,-13l909,90r1,-13l910,75xe" stroked="f">
                   <v:path arrowok="t" o:connecttype="custom" o:connectlocs="74,13181;50,13179;58,13178;62,13145;29,13247;221,13145;162,13259;174,13291;314,13231;269,13188;278,13168;290,13161;239,13291;334,13291;362,13145;361,13176;552,13274;550,13145;527,13167;552,13291;647,13231;603,13188;611,13168;623,13161;572,13291;667,13291;767,13167;762,13231;738,13272;729,13162;760,13191;751,13150;679,13291;764,13274;776,13240;910,13218;902,13178;893,13220;882,13262;832,13272;813,13233;815,13193;841,13159;884,13177;891,13159;853,13143;812,13163;796,13218;804,13259;840,13292;886,13281;906,13247;910,13218" o:connectangles="0,0,0,0,0,0,0,0,0,0,0,0,0,0,0,0,0,0,0,0,0,0,0,0,0,0,0,0,0,0,0,0,0,0,0,0,0,0,0,0,0,0,0,0,0,0,0,0,0,0,0,0,0"/>
                 </v:shape>
                 <v:shape id="Picture 21" o:spid="_x0000_s1035" type="#_x0000_t75" style="position:absolute;left:4498;top:13749;width:3240;height:139;visibility:visible;mso-wrap-style:square" o:gfxdata="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">
-                  <v:imagedata r:id="rId49" o:title=""/>
+                  <v:imagedata r:id="rId56" o:title=""/>
                 </v:shape>
                 <v:shape id="Picture 20" o:spid="_x0000_s1036" type="#_x0000_t75" style="position:absolute;left:4472;top:12575;width:2011;height:983;visibility:visible;mso-wrap-style:square" o:gfxdata="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">
-                  <v:imagedata r:id="rId50" o:title=""/>
+                  <v:imagedata r:id="rId57" o:title=""/>
                 </v:shape>
                 <v:line id="Line 19" o:spid="_x0000_s1037" style="position:absolute;visibility:visible;mso-wrap-style:square" from="4516,13669" to="7741,13669" o:connectortype="straight" o:gfxdata="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" strokecolor="white" strokeweight="1pt"/>
                 <v:line id="Line 18" o:spid="_x0000_s1038" style="position:absolute;visibility:visible;mso-wrap-style:square" from="5046,13367" to="6483,13367" o:connectortype="straight" o:gfxdata="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" strokecolor="white" strokeweight="1pt"/>
@@ -17281,46 +17800,46 @@
                   <v:path arrowok="t" o:connecttype="custom" o:connectlocs="402,10320;389,10291;204,10276;15,10262;0,10294;0,10580;5,10644;114,10652;387,10658;402,10629;4128,10716;4108,10690;3931,10601;3722,10632;3579,10780;3560,10986;3667,11151;3878,11218;4086,11150;4137,11079;4105,11055;4054,11025;4025,11020;3929,11089;3768,11060;3701,10888;3758,10766;3894,10722;3999,10769;4040,10799;4089,10773;4120,10755;5485,11211;5367,11055;5255,10903;5303,10834;5447,10647;5374,10606;5320,10610;5187,10783;5166,10792;5033,10616;4871,10606;5025,10820;5084,10903;5054,10950;4958,11211;5012,11208;5063,11146;5319,11212" o:connectangles="0,0,0,0,0,0,0,0,0,0,0,0,0,0,0,0,0,0,0,0,0,0,0,0,0,0,0,0,0,0,0,0,0,0,0,0,0,0,0,0,0,0,0,0,0,0,0,0,0,0"/>
                 </v:shape>
                 <v:shape id="Picture 16" o:spid="_x0000_s1040" type="#_x0000_t75" style="position:absolute;left:3377;top:10702;width:398;height:390;visibility:visible;mso-wrap-style:square" o:gfxdata="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">
-                  <v:imagedata r:id="rId51" o:title=""/>
+                  <v:imagedata r:id="rId58" o:title=""/>
                 </v:shape>
                 <v:shape id="AutoShape 15" o:spid="_x0000_s1041" style="position:absolute;left:4835;top:10348;width:1272;height:865;visibility:visible;mso-wrap-style:square;v-text-anchor:top" coordsize="1272,865" o:gfxdata="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" path="m152,29l151,14,146,5,137,1r-14,l100,2,77,2,54,2,31,,16,1,7,6,2,15,1,31r,76l2,807,,859r7,6l52,863r24,l101,863r25,1l139,863r8,-5l151,850r1,-14l152,756r,-323l152,190r,-161xm1271,858r-1,-72l1271,31r-1,-16l1265,5,1255,1r-15,l1219,2r-22,l1176,2,1155,1r-16,l1130,5r-5,10l1124,31r1,160l1124,431r,243l1124,835r1,15l1130,859r9,4l1153,864r23,-1l1199,863r23,l1266,865r5,-7xe" stroked="f">
                   <v:path arrowok="t" o:connecttype="custom" o:connectlocs="152,10377;151,10362;146,10353;137,10349;123,10349;100,10350;77,10350;54,10350;31,10348;16,10349;7,10354;2,10363;1,10379;1,10455;2,11155;0,11207;7,11213;52,11211;76,11211;101,11211;126,11212;139,11211;147,11206;151,11198;152,11184;152,11104;152,10781;152,10538;152,10377;1271,11206;1270,11134;1271,10379;1270,10363;1265,10353;1255,10349;1240,10349;1219,10350;1197,10350;1176,10350;1155,10349;1139,10349;1130,10353;1125,10363;1124,10379;1125,10539;1124,10779;1124,11022;1124,11183;1125,11198;1130,11207;1139,11211;1153,11212;1176,11211;1199,11211;1222,11211;1266,11213;1271,11206" o:connectangles="0,0,0,0,0,0,0,0,0,0,0,0,0,0,0,0,0,0,0,0,0,0,0,0,0,0,0,0,0,0,0,0,0,0,0,0,0,0,0,0,0,0,0,0,0,0,0,0,0,0,0,0,0,0,0,0,0"/>
                 </v:shape>
                 <v:shape id="Picture 14" o:spid="_x0000_s1042" type="#_x0000_t75" style="position:absolute;left:4242;top:10325;width:325;height:358;visibility:visible;mso-wrap-style:square" o:gfxdata="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">
-                  <v:imagedata r:id="rId52" o:title=""/>
+                  <v:imagedata r:id="rId59" o:title=""/>
                 </v:shape>
                 <v:shape id="Picture 13" o:spid="_x0000_s1043" type="#_x0000_t75" style="position:absolute;left:8626;top:11411;width:237;height:306;visibility:visible;mso-wrap-style:square" o:gfxdata="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">
-                  <v:imagedata r:id="rId53" o:title=""/>
+                  <v:imagedata r:id="rId60" o:title=""/>
                 </v:shape>
                 <v:shape id="Picture 12" o:spid="_x0000_s1044" type="#_x0000_t75" style="position:absolute;left:8343;top:11410;width:240;height:306;visibility:visible;mso-wrap-style:square" o:gfxdata="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">
-                  <v:imagedata r:id="rId54" o:title=""/>
+                  <v:imagedata r:id="rId61" o:title=""/>
                 </v:shape>
                 <v:shape id="Picture 11" o:spid="_x0000_s1045" type="#_x0000_t75" style="position:absolute;left:8063;top:11411;width:241;height:306;visibility:visible;mso-wrap-style:square" o:gfxdata="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">
-                  <v:imagedata r:id="rId55" o:title=""/>
+                  <v:imagedata r:id="rId62" o:title=""/>
                 </v:shape>
                 <v:shape id="AutoShape 10" o:spid="_x0000_s1046" style="position:absolute;left:5182;top:10599;width:3017;height:1119;visibility:visible;mso-wrap-style:square;v-text-anchor:top" coordsize="3017,1119" o:gfxdata="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" path="m647,303l637,226,610,153,589,124,565,90,549,77,512,47,499,41r,268l486,385r-36,59l394,483r-71,14l251,483,195,444,158,385,145,310r13,-76l195,175r56,-38l325,124r70,14l450,176r36,58l499,309r,-268l444,17,368,1,289,4,211,29,140,77r,-11l140,55r,-9l140,37r1,-16l136,11,128,8,126,6r-16,l89,7,67,8,46,7,6,5,,10,,153,,519,,747r,97l5,850r39,-2l67,848r22,l111,849r18,l132,848r8,-4l146,833r2,-18l146,749r,-67l147,619r,-71l208,590r67,23l345,619r68,-8l477,590r55,-31l545,548r30,-29l590,497r26,-43l640,381r7,-78xm1614,610r,-20l1614,551r,-37l1614,352r,-55l1613,257r-1,-33l1599,147r-14,-25l1565,86,1510,41,1471,25r,374l1468,419r-8,20l1420,483r-59,26l1296,514r-57,-19l1221,480r-11,-18l1205,441r1,-23l1213,397r13,-17l1244,369r22,-8l1293,356r28,-2l1370,354r19,l1401,353r12,1l1428,354r6,-1l1444,352r13,1l1464,360r5,19l1471,399r,-374l1437,12,1357,r-79,2l1200,18r-76,29l1096,62r-11,12l1087,92r15,28l1108,131r6,11l1120,153r5,11l1132,178r6,2l1152,170r48,-26l1251,128r53,-6l1358,124r39,9l1428,152r23,28l1465,215r4,24l1466,251r-12,5l1430,257r-67,l1329,257r-34,l1267,259r-29,3l1210,267r-28,8l1134,298r-37,33l1072,373r-10,50l1065,477r17,47l1113,562r45,28l1240,617r81,4l1400,600r76,-49l1476,563r1,8l1476,578r-1,19l1481,608r13,5l1512,613r20,-1l1551,612r20,l1607,613r4,-1l1614,610xm2557,1118r,-1l2556,1096r,-24l2556,1006r,-47l2556,952r-5,-81l2544,861r-23,-32l2472,813r-64,l2373,820r-27,19l2328,866r-6,35l2322,1016r-2,18l2315,1050r-9,11l2290,1067r-42,4l2205,1072r-43,-1l2120,1067r-18,-7l2093,1045r-3,-19l2090,1006r5,-14l2104,989r11,1l2126,991r32,-1l2207,990r60,1l2277,991r,-1l2277,989r1,-16l2277,943r,-1l2277,900r-13,-39l2260,848r-30,-20l2230,910r-4,23l2222,942r-6,-1l2214,941r-7,l2182,941r-25,l2147,941r-10,2l2134,942r-6,-1l2116,941r-12,1l2094,937r-4,-16l2091,897r6,-18l2109,868r17,-6l2141,861r15,l2171,861r14,1l2207,870r16,17l2230,910r,-82l2215,818r-85,-5l2093,821r-28,18l2046,866r-8,36l2037,930r,7l2037,952r,17l2037,989r,10l2039,1030r8,37l2066,1094r30,17l2133,1117r74,1l2281,1117r36,-6l2345,1092r13,-20l2364,1064r7,-35l2371,1016r,-106l2374,889r8,-15l2397,865r21,-4l2430,861r24,l2479,864r17,10l2504,890r3,25l2507,933r,83l2507,1060r,36l2507,1114r6,4l2546,1117r11,1xm3017,335r-3,-74l3014,253r-21,-74l2957,117r-1,-2l2904,64,2879,50r,207l2875,261r-45,-1l2819,260r-36,l2710,260r-73,l2600,260r-37,1l2542,261r-3,-7l2545,236r24,-51l2606,148r49,-23l2716,117r53,9l2815,151r36,37l2873,237r6,20l2879,50,2838,26,2759,5,2690,r-65,9l2564,30r-54,33l2465,106r-36,53l2406,221r-11,70l2401,369r24,79l2468,515r59,51l2599,601r84,16l2752,619r66,-8l2882,591r59,-36l2964,537r8,-14l2966,509r-9,-11l2948,487r-9,-10l2929,467r-9,-11l2912,445r-9,-11l2896,432r-11,10l2855,465r-33,17l2786,492r-38,6l2684,494r-59,-23l2578,433r-30,-51l2544,369r1,-8l2551,357r14,-1l2618,357r52,l2924,356r81,1l3015,357r,-1l3017,335xe" stroked="f">
                   <v:path arrowok="t" o:connecttype="custom" o:connectlocs="549,10676;394,11082;158,10833;486,10833;211,10628;141,10620;67,10607;0,11346;111,11448;146,11348;345,11218;590,11096;1614,11150;1599,10746;1468,11018;1221,11079;1244,10968;1389,10953;1457,10952;1357,10599;1087,10691;1132,10777;1358,10723;1466,10850;1267,10858;1072,10972;1240,11216;1476,11177;1551,11211;2557,11716;2551,11470;2346,11438;2306,11660;2102,11659;2115,11589;2277,11589;2264,11460;2216,11540;2137,11542;2090,11520;2156,11460;2230,11427;2038,11501;2037,11598;2207,11717;2371,11628;2418,11460;2507,11514;2513,11717;3014,10852;2879,10856;2637,10859;2569,10784;2851,10787;2690,10599;2406,10820;2599,11200;2964,11136;2929,11066;2855,11064;2578,11032;2618,10956;3015,10955" o:connectangles="0,0,0,0,0,0,0,0,0,0,0,0,0,0,0,0,0,0,0,0,0,0,0,0,0,0,0,0,0,0,0,0,0,0,0,0,0,0,0,0,0,0,0,0,0,0,0,0,0,0,0,0,0,0,0,0,0,0,0,0,0,0,0"/>
                 </v:shape>
                 <v:shape id="Picture 9" o:spid="_x0000_s1047" type="#_x0000_t75" style="position:absolute;left:7783;top:11412;width:239;height:305;visibility:visible;mso-wrap-style:square" o:gfxdata="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">
-                  <v:imagedata r:id="rId56" o:title=""/>
+                  <v:imagedata r:id="rId63" o:title=""/>
                 </v:shape>
                 <v:shape id="Picture 8" o:spid="_x0000_s1048" type="#_x0000_t75" style="position:absolute;left:4247;top:10718;width:320;height:360;visibility:visible;mso-wrap-style:square" o:gfxdata="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">
-                  <v:imagedata r:id="rId57" o:title=""/>
+                  <v:imagedata r:id="rId64" o:title=""/>
                 </v:shape>
                 <v:shape id="Picture 7" o:spid="_x0000_s1049" type="#_x0000_t75" style="position:absolute;left:3832;top:10297;width:357;height:374;visibility:visible;mso-wrap-style:square" o:gfxdata="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">
-                  <v:imagedata r:id="rId58" o:title=""/>
+                  <v:imagedata r:id="rId65" o:title=""/>
                 </v:shape>
                 <v:shape id="Picture 6" o:spid="_x0000_s1050" type="#_x0000_t75" style="position:absolute;left:3832;top:10713;width:362;height:368;visibility:visible;mso-wrap-style:square" o:gfxdata="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">
-                  <v:imagedata r:id="rId59" o:title=""/>
+                  <v:imagedata r:id="rId66" o:title=""/>
                 </v:shape>
                 <v:shape id="Freeform 5" o:spid="_x0000_s1051" style="position:absolute;left:3377;top:11129;width:404;height:397;visibility:visible;mso-wrap-style:square;v-text-anchor:top" coordsize="404,397" o:gfxdata="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" path="m369,l34,8,,42,,362r3,14l11,387r11,7l36,396,371,379r13,-3l394,369r7,-11l403,345r,-311l401,21,393,10,383,2,369,xe" stroked="f">
                   <v:path arrowok="t" o:connecttype="custom" o:connectlocs="369,11130;34,11138;0,11172;0,11492;3,11506;11,11517;22,11524;36,11526;371,11509;384,11506;394,11499;401,11488;403,11475;403,11164;401,11151;393,11140;383,11132;369,11130" o:connectangles="0,0,0,0,0,0,0,0,0,0,0,0,0,0,0,0,0,0"/>
                 </v:shape>
                 <v:shape id="Picture 4" o:spid="_x0000_s1052" type="#_x0000_t75" style="position:absolute;left:3832;top:11120;width:362;height:379;visibility:visible;mso-wrap-style:square" o:gfxdata="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">
-                  <v:imagedata r:id="rId60" o:title=""/>
+                  <v:imagedata r:id="rId67" o:title=""/>
                 </v:shape>
                 <v:shape id="Picture 3" o:spid="_x0000_s1053" type="#_x0000_t75" style="position:absolute;left:4240;top:11117;width:326;height:355;visibility:visible;mso-wrap-style:square" o:gfxdata="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">
-                  <v:imagedata r:id="rId61" o:title=""/>
+                  <v:imagedata r:id="rId68" o:title=""/>
                 </v:shape>
                 <w10:wrap anchorx="page" anchory="page"/>
               </v:group>
@@ -17330,8 +17849,8 @@
       </w:r>
     </w:p>
     <w:sectPr>
-      <w:headerReference w:type="default" r:id="rId62"/>
-      <w:footerReference w:type="default" r:id="rId63"/>
+      <w:headerReference w:type="default" r:id="rId69"/>
+      <w:footerReference w:type="default" r:id="rId70"/>
       <w:pgSz w:w="12240" w:h="15840"/>
       <w:pgMar w:top="1500" w:right="860" w:bottom="280" w:left="520" w:header="0" w:footer="0" w:gutter="0"/>
       <w:cols w:space="720"/>
@@ -19472,6 +19991,7 @@
   <w:style w:type="character" w:default="1" w:styleId="Fuentedeprrafopredeter">
     <w:name w:val="Default Paragraph Font"/>
     <w:uiPriority w:val="1"/>
+    <w:semiHidden/>
     <w:unhideWhenUsed/>
   </w:style>
   <w:style w:type="table" w:default="1" w:styleId="Tablanormal">

</xml_diff>